<commit_message>
Modify Assignment 3 To Include Grading Scheme
</commit_message>
<xml_diff>
--- a/ASSIGNMENT_3.docx
+++ b/ASSIGNMENT_3.docx
@@ -7,14 +7,20 @@
         <w:pStyle w:val="Title"/>
         <w:rPr>
           <w:rFonts w:ascii="Times New Roman" w:hAnsi="Times New Roman" w:cs="Times New Roman"/>
+          <w:b/>
           <w:color w:val="000000" w:themeColor="text1"/>
-          <w:lang w:val="en-US"/>
-        </w:rPr>
-      </w:pPr>
-      <w:r>
-        <w:rPr>
-          <w:rFonts w:ascii="Times New Roman" w:hAnsi="Times New Roman" w:cs="Times New Roman"/>
+          <w:sz w:val="56"/>
+          <w:szCs w:val="24"/>
+          <w:lang w:val="en-US"/>
+        </w:rPr>
+      </w:pPr>
+      <w:r>
+        <w:rPr>
+          <w:rFonts w:ascii="Times New Roman" w:hAnsi="Times New Roman" w:cs="Times New Roman"/>
+          <w:b/>
           <w:color w:val="000000" w:themeColor="text1"/>
+          <w:sz w:val="56"/>
+          <w:szCs w:val="24"/>
           <w:lang w:val="en-US"/>
         </w:rPr>
         <w:t>ASSIGNMENT 3</w:t>
@@ -23,23 +29,37 @@
     <w:p>
       <w:pPr>
         <w:pStyle w:val="Heading1"/>
-      </w:pPr>
-      <w:r>
+        <w:rPr>
+          <w:sz w:val="24"/>
+          <w:szCs w:val="24"/>
+        </w:rPr>
+      </w:pPr>
+      <w:r>
+        <w:rPr>
+          <w:sz w:val="24"/>
+          <w:szCs w:val="24"/>
+        </w:rPr>
         <w:t>1. INSTRUCTIONS</w:t>
       </w:r>
     </w:p>
     <w:p>
       <w:pPr>
+        <w:jc w:val="both"/>
         <w:rPr>
           <w:rFonts w:ascii="Times New Roman" w:hAnsi="Times New Roman" w:cs="Times New Roman"/>
           <w:color w:val="000000" w:themeColor="text1"/>
-          <w:lang w:val="en-US"/>
-        </w:rPr>
-      </w:pPr>
+          <w:sz w:val="24"/>
+          <w:szCs w:val="24"/>
+          <w:lang w:val="en-US"/>
+        </w:rPr>
+      </w:pPr>
+      <w:bookmarkStart w:id="0" w:name="_GoBack"/>
       <w:r>
         <w:rPr>
           <w:rFonts w:ascii="Times New Roman" w:hAnsi="Times New Roman" w:cs="Times New Roman"/>
           <w:color w:val="000000" w:themeColor="text1"/>
+          <w:sz w:val="24"/>
+          <w:szCs w:val="24"/>
           <w:lang w:val="en-US"/>
         </w:rPr>
         <w:t>The goal of this exercise is for you to demonstrate your ability to</w:t>
@@ -48,6 +68,8 @@
         <w:rPr>
           <w:rFonts w:ascii="Times New Roman" w:hAnsi="Times New Roman" w:cs="Times New Roman"/>
           <w:color w:val="000000" w:themeColor="text1"/>
+          <w:sz w:val="24"/>
+          <w:szCs w:val="24"/>
           <w:lang w:val="en-US"/>
         </w:rPr>
         <w:t xml:space="preserve"> design and</w:t>
@@ -56,46 +78,48 @@
         <w:rPr>
           <w:rFonts w:ascii="Times New Roman" w:hAnsi="Times New Roman" w:cs="Times New Roman"/>
           <w:color w:val="000000" w:themeColor="text1"/>
-          <w:lang w:val="en-US"/>
-        </w:rPr>
-        <w:t xml:space="preserve"> write </w:t>
+          <w:sz w:val="24"/>
+          <w:szCs w:val="24"/>
+          <w:lang w:val="en-US"/>
+        </w:rPr>
+        <w:t xml:space="preserve"> write an </w:t>
       </w:r>
       <w:r>
         <w:rPr>
           <w:rFonts w:ascii="Times New Roman" w:hAnsi="Times New Roman" w:cs="Times New Roman"/>
           <w:color w:val="000000" w:themeColor="text1"/>
-          <w:lang w:val="en-US"/>
-        </w:rPr>
-        <w:t xml:space="preserve">an </w:t>
+          <w:sz w:val="24"/>
+          <w:szCs w:val="24"/>
+          <w:lang w:val="en-US"/>
+        </w:rPr>
+        <w:t>Object-Oriented</w:t>
       </w:r>
       <w:r>
         <w:rPr>
           <w:rFonts w:ascii="Times New Roman" w:hAnsi="Times New Roman" w:cs="Times New Roman"/>
           <w:color w:val="000000" w:themeColor="text1"/>
-          <w:lang w:val="en-US"/>
-        </w:rPr>
-        <w:t>Object-Oriented</w:t>
+          <w:sz w:val="24"/>
+          <w:szCs w:val="24"/>
+          <w:lang w:val="en-US"/>
+        </w:rPr>
+        <w:t xml:space="preserve"> Program</w:t>
       </w:r>
       <w:r>
         <w:rPr>
           <w:rFonts w:ascii="Times New Roman" w:hAnsi="Times New Roman" w:cs="Times New Roman"/>
           <w:color w:val="000000" w:themeColor="text1"/>
-          <w:lang w:val="en-US"/>
-        </w:rPr>
-        <w:t xml:space="preserve"> Program</w:t>
+          <w:sz w:val="24"/>
+          <w:szCs w:val="24"/>
+          <w:lang w:val="en-US"/>
+        </w:rPr>
+        <w:t xml:space="preserve"> from a given case study</w:t>
       </w:r>
       <w:r>
         <w:rPr>
           <w:rFonts w:ascii="Times New Roman" w:hAnsi="Times New Roman" w:cs="Times New Roman"/>
           <w:color w:val="000000" w:themeColor="text1"/>
-          <w:lang w:val="en-US"/>
-        </w:rPr>
-        <w:t xml:space="preserve"> from a given case study</w:t>
-      </w:r>
-      <w:r>
-        <w:rPr>
-          <w:rFonts w:ascii="Times New Roman" w:hAnsi="Times New Roman" w:cs="Times New Roman"/>
-          <w:color w:val="000000" w:themeColor="text1"/>
+          <w:sz w:val="24"/>
+          <w:szCs w:val="24"/>
           <w:lang w:val="en-US"/>
         </w:rPr>
         <w:t>.</w:t>
@@ -104,14 +128,31 @@
     <w:p>
       <w:pPr>
         <w:pStyle w:val="Heading1"/>
-      </w:pPr>
-      <w:r>
+        <w:jc w:val="both"/>
+        <w:rPr>
+          <w:sz w:val="24"/>
+          <w:szCs w:val="24"/>
+        </w:rPr>
+      </w:pPr>
+      <w:r>
+        <w:rPr>
+          <w:sz w:val="24"/>
+          <w:szCs w:val="24"/>
+        </w:rPr>
         <w:t>2</w:t>
       </w:r>
       <w:r>
+        <w:rPr>
+          <w:sz w:val="24"/>
+          <w:szCs w:val="24"/>
+        </w:rPr>
         <w:t>.</w:t>
       </w:r>
       <w:r>
+        <w:rPr>
+          <w:sz w:val="24"/>
+          <w:szCs w:val="24"/>
+        </w:rPr>
         <w:t xml:space="preserve"> SUBMISSION GUIDELINES </w:t>
       </w:r>
     </w:p>
@@ -122,9 +163,12 @@
           <w:ilvl w:val="0"/>
           <w:numId w:val="2"/>
         </w:numPr>
+        <w:jc w:val="both"/>
         <w:rPr>
           <w:rFonts w:ascii="Times New Roman" w:hAnsi="Times New Roman" w:cs="Times New Roman"/>
           <w:color w:val="000000" w:themeColor="text1"/>
+          <w:sz w:val="24"/>
+          <w:szCs w:val="24"/>
           <w:lang w:val="en-US"/>
         </w:rPr>
       </w:pPr>
@@ -132,6 +176,8 @@
         <w:rPr>
           <w:rFonts w:ascii="Times New Roman" w:hAnsi="Times New Roman" w:cs="Times New Roman"/>
           <w:color w:val="000000" w:themeColor="text1"/>
+          <w:sz w:val="24"/>
+          <w:szCs w:val="24"/>
           <w:lang w:val="en-US"/>
         </w:rPr>
         <w:t>All ﬁles should contain your name(s) in a comment at the top of the ﬁle.</w:t>
@@ -144,9 +190,12 @@
           <w:ilvl w:val="0"/>
           <w:numId w:val="2"/>
         </w:numPr>
+        <w:jc w:val="both"/>
         <w:rPr>
           <w:rFonts w:ascii="Times New Roman" w:hAnsi="Times New Roman" w:cs="Times New Roman"/>
           <w:color w:val="000000" w:themeColor="text1"/>
+          <w:sz w:val="24"/>
+          <w:szCs w:val="24"/>
           <w:lang w:val="en-US"/>
         </w:rPr>
       </w:pPr>
@@ -154,6 +203,8 @@
         <w:rPr>
           <w:rFonts w:ascii="Times New Roman" w:hAnsi="Times New Roman" w:cs="Times New Roman"/>
           <w:color w:val="000000" w:themeColor="text1"/>
+          <w:sz w:val="24"/>
+          <w:szCs w:val="24"/>
           <w:lang w:val="en-US"/>
         </w:rPr>
         <w:t>The project should be stored in a Git repository</w:t>
@@ -162,6 +213,8 @@
         <w:rPr>
           <w:rFonts w:ascii="Times New Roman" w:hAnsi="Times New Roman" w:cs="Times New Roman"/>
           <w:color w:val="000000" w:themeColor="text1"/>
+          <w:sz w:val="24"/>
+          <w:szCs w:val="24"/>
           <w:lang w:val="en-US"/>
         </w:rPr>
         <w:t>.</w:t>
@@ -174,9 +227,12 @@
           <w:ilvl w:val="0"/>
           <w:numId w:val="1"/>
         </w:numPr>
+        <w:jc w:val="both"/>
         <w:rPr>
           <w:rFonts w:ascii="Times New Roman" w:hAnsi="Times New Roman" w:cs="Times New Roman"/>
           <w:color w:val="000000" w:themeColor="text1"/>
+          <w:sz w:val="24"/>
+          <w:szCs w:val="24"/>
           <w:lang w:val="en-US"/>
         </w:rPr>
       </w:pPr>
@@ -184,6 +240,8 @@
         <w:rPr>
           <w:rFonts w:ascii="Times New Roman" w:hAnsi="Times New Roman" w:cs="Times New Roman"/>
           <w:color w:val="000000" w:themeColor="text1"/>
+          <w:sz w:val="24"/>
+          <w:szCs w:val="24"/>
           <w:lang w:val="en-US"/>
         </w:rPr>
         <w:t>The submission deadline is 19/12/2018 23:55.</w:t>
@@ -192,9 +250,12 @@
     <w:p>
       <w:pPr>
         <w:pStyle w:val="ListParagraph"/>
+        <w:jc w:val="both"/>
         <w:rPr>
           <w:rFonts w:ascii="Times New Roman" w:hAnsi="Times New Roman" w:cs="Times New Roman"/>
           <w:color w:val="000000" w:themeColor="text1"/>
+          <w:sz w:val="24"/>
+          <w:szCs w:val="24"/>
           <w:lang w:val="en-US"/>
         </w:rPr>
       </w:pPr>
@@ -202,65 +263,89 @@
     <w:p>
       <w:pPr>
         <w:pStyle w:val="Heading1"/>
-      </w:pPr>
-      <w:r>
+        <w:jc w:val="both"/>
+        <w:rPr>
+          <w:sz w:val="24"/>
+          <w:szCs w:val="24"/>
+        </w:rPr>
+      </w:pPr>
+      <w:r>
+        <w:rPr>
+          <w:sz w:val="24"/>
+          <w:szCs w:val="24"/>
+        </w:rPr>
         <w:t>CASE STUDY</w:t>
       </w:r>
       <w:r>
+        <w:rPr>
+          <w:sz w:val="24"/>
+          <w:szCs w:val="24"/>
+        </w:rPr>
         <w:t>:</w:t>
       </w:r>
     </w:p>
     <w:p>
       <w:pPr>
-        <w:rPr>
-          <w:lang w:val="en-US"/>
-        </w:rPr>
-      </w:pPr>
-      <w:r>
-        <w:rPr>
-          <w:lang w:val="en-US"/>
-        </w:rPr>
-        <w:t xml:space="preserve">From the given list of students with their respective marks i.e. Continuous Assessment (CA) and University Exam (UE) contributing to </w:t>
-      </w:r>
-      <w:r>
-        <w:rPr>
-          <w:lang w:val="en-US"/>
-        </w:rPr>
-        <w:t>30%</w:t>
-      </w:r>
-      <w:r>
-        <w:rPr>
-          <w:lang w:val="en-US"/>
-        </w:rPr>
-        <w:t xml:space="preserve"> and 70% of the total assessment respectively.</w:t>
+        <w:jc w:val="both"/>
+        <w:rPr>
+          <w:rFonts w:ascii="Times New Roman" w:hAnsi="Times New Roman" w:cs="Times New Roman"/>
+          <w:sz w:val="24"/>
+          <w:szCs w:val="24"/>
+          <w:lang w:val="en-US"/>
+        </w:rPr>
+      </w:pPr>
+      <w:r>
+        <w:rPr>
+          <w:rFonts w:ascii="Times New Roman" w:hAnsi="Times New Roman" w:cs="Times New Roman"/>
+          <w:sz w:val="24"/>
+          <w:szCs w:val="24"/>
+          <w:lang w:val="en-US"/>
+        </w:rPr>
+        <w:t>From the given list of students with their respective marks i.e. Continuous Assessment (CA) and University Exam (UE) contributing to 30% and 70% of the total assessment respectively.</w:t>
       </w:r>
     </w:p>
     <w:p>
       <w:pPr>
-        <w:rPr>
-          <w:lang w:val="en-US"/>
-        </w:rPr>
-      </w:pPr>
-      <w:r>
-        <w:rPr>
+        <w:jc w:val="both"/>
+        <w:rPr>
+          <w:rFonts w:ascii="Times New Roman" w:hAnsi="Times New Roman" w:cs="Times New Roman"/>
+          <w:sz w:val="24"/>
+          <w:szCs w:val="24"/>
+          <w:lang w:val="en-US"/>
+        </w:rPr>
+      </w:pPr>
+      <w:r>
+        <w:rPr>
+          <w:rFonts w:ascii="Times New Roman" w:hAnsi="Times New Roman" w:cs="Times New Roman"/>
+          <w:sz w:val="24"/>
+          <w:szCs w:val="24"/>
           <w:lang w:val="en-US"/>
         </w:rPr>
         <w:t xml:space="preserve">Design and implement an object-oriented </w:t>
       </w:r>
       <w:r>
         <w:rPr>
+          <w:rFonts w:ascii="Times New Roman" w:hAnsi="Times New Roman" w:cs="Times New Roman"/>
+          <w:sz w:val="24"/>
+          <w:szCs w:val="24"/>
           <w:lang w:val="en-US"/>
         </w:rPr>
         <w:t>program in</w:t>
       </w:r>
       <w:r>
         <w:rPr>
+          <w:rFonts w:ascii="Times New Roman" w:hAnsi="Times New Roman" w:cs="Times New Roman"/>
+          <w:sz w:val="24"/>
+          <w:szCs w:val="24"/>
           <w:lang w:val="en-US"/>
         </w:rPr>
         <w:t xml:space="preserve"> JAVA capable of processing the following</w:t>
       </w:r>
       <w:r>
         <w:rPr>
+          <w:rFonts w:ascii="Times New Roman" w:hAnsi="Times New Roman" w:cs="Times New Roman"/>
+          <w:sz w:val="24"/>
+          <w:szCs w:val="24"/>
           <w:lang w:val="en-US"/>
         </w:rPr>
         <w:t>:</w:t>
@@ -273,21 +358,22 @@
           <w:ilvl w:val="0"/>
           <w:numId w:val="1"/>
         </w:numPr>
-        <w:rPr>
-          <w:lang w:val="en-US"/>
-        </w:rPr>
-      </w:pPr>
-      <w:r>
-        <w:rPr>
-          <w:lang w:val="en-US"/>
-        </w:rPr>
-        <w:t>Grades scored by ea</w:t>
-      </w:r>
-      <w:r>
-        <w:rPr>
-          <w:lang w:val="en-US"/>
-        </w:rPr>
-        <w:t>ch student.</w:t>
+        <w:jc w:val="both"/>
+        <w:rPr>
+          <w:rFonts w:ascii="Times New Roman" w:hAnsi="Times New Roman" w:cs="Times New Roman"/>
+          <w:sz w:val="24"/>
+          <w:szCs w:val="24"/>
+          <w:lang w:val="en-US"/>
+        </w:rPr>
+      </w:pPr>
+      <w:r>
+        <w:rPr>
+          <w:rFonts w:ascii="Times New Roman" w:hAnsi="Times New Roman" w:cs="Times New Roman"/>
+          <w:sz w:val="24"/>
+          <w:szCs w:val="24"/>
+          <w:lang w:val="en-US"/>
+        </w:rPr>
+        <w:t>Grades scored by each student.</w:t>
       </w:r>
     </w:p>
     <w:p>
@@ -297,12 +383,19 @@
           <w:ilvl w:val="0"/>
           <w:numId w:val="1"/>
         </w:numPr>
-        <w:rPr>
-          <w:lang w:val="en-US"/>
-        </w:rPr>
-      </w:pPr>
-      <w:r>
-        <w:rPr>
+        <w:jc w:val="both"/>
+        <w:rPr>
+          <w:rFonts w:ascii="Times New Roman" w:hAnsi="Times New Roman" w:cs="Times New Roman"/>
+          <w:sz w:val="24"/>
+          <w:szCs w:val="24"/>
+          <w:lang w:val="en-US"/>
+        </w:rPr>
+      </w:pPr>
+      <w:r>
+        <w:rPr>
+          <w:rFonts w:ascii="Times New Roman" w:hAnsi="Times New Roman" w:cs="Times New Roman"/>
+          <w:sz w:val="24"/>
+          <w:szCs w:val="24"/>
           <w:lang w:val="en-US"/>
         </w:rPr>
         <w:t>The average marks scored by the class.</w:t>
@@ -315,12 +408,19 @@
           <w:ilvl w:val="0"/>
           <w:numId w:val="1"/>
         </w:numPr>
-        <w:rPr>
-          <w:lang w:val="en-US"/>
-        </w:rPr>
-      </w:pPr>
-      <w:r>
-        <w:rPr>
+        <w:jc w:val="both"/>
+        <w:rPr>
+          <w:rFonts w:ascii="Times New Roman" w:hAnsi="Times New Roman" w:cs="Times New Roman"/>
+          <w:sz w:val="24"/>
+          <w:szCs w:val="24"/>
+          <w:lang w:val="en-US"/>
+        </w:rPr>
+      </w:pPr>
+      <w:r>
+        <w:rPr>
+          <w:rFonts w:ascii="Times New Roman" w:hAnsi="Times New Roman" w:cs="Times New Roman"/>
+          <w:sz w:val="24"/>
+          <w:szCs w:val="24"/>
           <w:lang w:val="en-US"/>
         </w:rPr>
         <w:t>Number of students who scored below the pass grade.</w:t>
@@ -333,12 +433,19 @@
           <w:ilvl w:val="0"/>
           <w:numId w:val="1"/>
         </w:numPr>
-        <w:rPr>
-          <w:lang w:val="en-US"/>
-        </w:rPr>
-      </w:pPr>
-      <w:r>
-        <w:rPr>
+        <w:jc w:val="both"/>
+        <w:rPr>
+          <w:rFonts w:ascii="Times New Roman" w:hAnsi="Times New Roman" w:cs="Times New Roman"/>
+          <w:sz w:val="24"/>
+          <w:szCs w:val="24"/>
+          <w:lang w:val="en-US"/>
+        </w:rPr>
+      </w:pPr>
+      <w:r>
+        <w:rPr>
+          <w:rFonts w:ascii="Times New Roman" w:hAnsi="Times New Roman" w:cs="Times New Roman"/>
+          <w:sz w:val="24"/>
+          <w:szCs w:val="24"/>
           <w:lang w:val="en-US"/>
         </w:rPr>
         <w:t>The standard deviation of the class.</w:t>
@@ -351,12 +458,19 @@
           <w:ilvl w:val="0"/>
           <w:numId w:val="1"/>
         </w:numPr>
-        <w:rPr>
-          <w:lang w:val="en-US"/>
-        </w:rPr>
-      </w:pPr>
-      <w:r>
-        <w:rPr>
+        <w:jc w:val="both"/>
+        <w:rPr>
+          <w:rFonts w:ascii="Times New Roman" w:hAnsi="Times New Roman" w:cs="Times New Roman"/>
+          <w:sz w:val="24"/>
+          <w:szCs w:val="24"/>
+          <w:lang w:val="en-US"/>
+        </w:rPr>
+      </w:pPr>
+      <w:r>
+        <w:rPr>
+          <w:rFonts w:ascii="Times New Roman" w:hAnsi="Times New Roman" w:cs="Times New Roman"/>
+          <w:sz w:val="24"/>
+          <w:szCs w:val="24"/>
           <w:lang w:val="en-US"/>
         </w:rPr>
         <w:t>The highest and lowest marks scored by the students.</w:t>
@@ -365,7 +479,11 @@
     <w:p>
       <w:pPr>
         <w:pStyle w:val="ListParagraph"/>
-        <w:rPr>
+        <w:jc w:val="both"/>
+        <w:rPr>
+          <w:rFonts w:ascii="Times New Roman" w:hAnsi="Times New Roman" w:cs="Times New Roman"/>
+          <w:sz w:val="24"/>
+          <w:szCs w:val="24"/>
           <w:lang w:val="en-US"/>
         </w:rPr>
       </w:pPr>
@@ -374,52 +492,431 @@
       <w:pPr>
         <w:pStyle w:val="ListParagraph"/>
         <w:ind w:left="0"/>
-        <w:rPr>
-          <w:lang w:val="en-US"/>
-        </w:rPr>
-      </w:pPr>
-      <w:r>
-        <w:rPr>
+        <w:jc w:val="both"/>
+        <w:rPr>
+          <w:rFonts w:ascii="Times New Roman" w:hAnsi="Times New Roman" w:cs="Times New Roman"/>
+          <w:sz w:val="24"/>
+          <w:szCs w:val="24"/>
+          <w:lang w:val="en-US"/>
+        </w:rPr>
+      </w:pPr>
+      <w:r>
+        <w:rPr>
+          <w:rFonts w:ascii="Times New Roman" w:hAnsi="Times New Roman" w:cs="Times New Roman"/>
           <w:b/>
+          <w:sz w:val="24"/>
+          <w:szCs w:val="24"/>
           <w:lang w:val="en-US"/>
         </w:rPr>
         <w:t>N.B:</w:t>
       </w:r>
       <w:r>
         <w:rPr>
+          <w:rFonts w:ascii="Times New Roman" w:hAnsi="Times New Roman" w:cs="Times New Roman"/>
+          <w:sz w:val="24"/>
+          <w:szCs w:val="24"/>
           <w:lang w:val="en-US"/>
         </w:rPr>
         <w:t xml:space="preserve"> A bonus will be given for incorporating a relational database as part of your solution.</w:t>
       </w:r>
+    </w:p>
+    <w:bookmarkEnd w:id="0"/>
+    <w:p>
+      <w:pPr>
+        <w:pStyle w:val="ListParagraph"/>
+        <w:ind w:left="0"/>
+        <w:rPr>
+          <w:rFonts w:ascii="Times New Roman" w:hAnsi="Times New Roman" w:cs="Times New Roman"/>
+          <w:sz w:val="24"/>
+          <w:szCs w:val="24"/>
+          <w:lang w:val="en-US"/>
+        </w:rPr>
+      </w:pPr>
     </w:p>
     <w:p>
       <w:pPr>
         <w:pStyle w:val="ListParagraph"/>
         <w:ind w:left="0"/>
         <w:rPr>
-          <w:lang w:val="en-US"/>
-        </w:rPr>
-      </w:pPr>
+          <w:rFonts w:ascii="Times New Roman" w:hAnsi="Times New Roman" w:cs="Times New Roman"/>
+          <w:b/>
+          <w:sz w:val="24"/>
+          <w:szCs w:val="24"/>
+          <w:lang w:val="en-US"/>
+        </w:rPr>
+      </w:pPr>
+      <w:r>
+        <w:rPr>
+          <w:rFonts w:ascii="Times New Roman" w:hAnsi="Times New Roman" w:cs="Times New Roman"/>
+          <w:b/>
+          <w:sz w:val="24"/>
+          <w:szCs w:val="24"/>
+          <w:lang w:val="en-US"/>
+        </w:rPr>
+        <w:t>Grading Scheme:</w:t>
+      </w:r>
     </w:p>
+    <w:tbl>
+      <w:tblPr>
+        <w:tblStyle w:val="TableGrid"/>
+        <w:tblW w:w="0" w:type="auto"/>
+        <w:tblLook w:val="04A0" w:firstRow="1" w:lastRow="0" w:firstColumn="1" w:lastColumn="0" w:noHBand="0" w:noVBand="1"/>
+      </w:tblPr>
+      <w:tblGrid>
+        <w:gridCol w:w="1535"/>
+        <w:gridCol w:w="1508"/>
+        <w:gridCol w:w="1508"/>
+        <w:gridCol w:w="1508"/>
+        <w:gridCol w:w="1534"/>
+        <w:gridCol w:w="1423"/>
+      </w:tblGrid>
+      <w:tr>
+        <w:tc>
+          <w:tcPr>
+            <w:tcW w:w="1535" w:type="dxa"/>
+            <w:shd w:val="clear" w:color="auto" w:fill="E7E6E6" w:themeFill="background2"/>
+          </w:tcPr>
+          <w:p>
+            <w:pPr>
+              <w:pStyle w:val="ListParagraph"/>
+              <w:ind w:left="0"/>
+              <w:jc w:val="center"/>
+              <w:rPr>
+                <w:rFonts w:ascii="Times New Roman" w:hAnsi="Times New Roman" w:cs="Times New Roman"/>
+                <w:b/>
+                <w:sz w:val="24"/>
+                <w:szCs w:val="24"/>
+                <w:lang w:val="en-US"/>
+              </w:rPr>
+            </w:pPr>
+            <w:r>
+              <w:rPr>
+                <w:rFonts w:ascii="Times New Roman" w:hAnsi="Times New Roman" w:cs="Times New Roman"/>
+                <w:b/>
+                <w:sz w:val="24"/>
+                <w:szCs w:val="24"/>
+                <w:lang w:val="en-US"/>
+              </w:rPr>
+              <w:t>A</w:t>
+            </w:r>
+          </w:p>
+        </w:tc>
+        <w:tc>
+          <w:tcPr>
+            <w:tcW w:w="1508" w:type="dxa"/>
+            <w:shd w:val="clear" w:color="auto" w:fill="E7E6E6" w:themeFill="background2"/>
+          </w:tcPr>
+          <w:p>
+            <w:pPr>
+              <w:pStyle w:val="ListParagraph"/>
+              <w:ind w:left="0"/>
+              <w:jc w:val="center"/>
+              <w:rPr>
+                <w:rFonts w:ascii="Times New Roman" w:hAnsi="Times New Roman" w:cs="Times New Roman"/>
+                <w:b/>
+                <w:sz w:val="24"/>
+                <w:szCs w:val="24"/>
+                <w:lang w:val="en-US"/>
+              </w:rPr>
+            </w:pPr>
+            <w:r>
+              <w:rPr>
+                <w:rFonts w:ascii="Times New Roman" w:hAnsi="Times New Roman" w:cs="Times New Roman"/>
+                <w:b/>
+                <w:sz w:val="24"/>
+                <w:szCs w:val="24"/>
+              </w:rPr>
+              <w:t>B+</w:t>
+            </w:r>
+          </w:p>
+        </w:tc>
+        <w:tc>
+          <w:tcPr>
+            <w:tcW w:w="1508" w:type="dxa"/>
+            <w:shd w:val="clear" w:color="auto" w:fill="E7E6E6" w:themeFill="background2"/>
+          </w:tcPr>
+          <w:p>
+            <w:pPr>
+              <w:pStyle w:val="ListParagraph"/>
+              <w:ind w:left="0"/>
+              <w:jc w:val="center"/>
+              <w:rPr>
+                <w:rFonts w:ascii="Times New Roman" w:hAnsi="Times New Roman" w:cs="Times New Roman"/>
+                <w:b/>
+                <w:sz w:val="24"/>
+                <w:szCs w:val="24"/>
+                <w:lang w:val="en-US"/>
+              </w:rPr>
+            </w:pPr>
+            <w:r>
+              <w:rPr>
+                <w:rFonts w:ascii="Times New Roman" w:hAnsi="Times New Roman" w:cs="Times New Roman"/>
+                <w:b/>
+                <w:sz w:val="24"/>
+                <w:szCs w:val="24"/>
+              </w:rPr>
+              <w:t>B</w:t>
+            </w:r>
+          </w:p>
+        </w:tc>
+        <w:tc>
+          <w:tcPr>
+            <w:tcW w:w="1508" w:type="dxa"/>
+            <w:shd w:val="clear" w:color="auto" w:fill="E7E6E6" w:themeFill="background2"/>
+          </w:tcPr>
+          <w:p>
+            <w:pPr>
+              <w:pStyle w:val="ListParagraph"/>
+              <w:ind w:left="0"/>
+              <w:jc w:val="center"/>
+              <w:rPr>
+                <w:rFonts w:ascii="Times New Roman" w:hAnsi="Times New Roman" w:cs="Times New Roman"/>
+                <w:b/>
+                <w:sz w:val="24"/>
+                <w:szCs w:val="24"/>
+                <w:lang w:val="en-US"/>
+              </w:rPr>
+            </w:pPr>
+            <w:r>
+              <w:rPr>
+                <w:rFonts w:ascii="Times New Roman" w:hAnsi="Times New Roman" w:cs="Times New Roman"/>
+                <w:b/>
+                <w:sz w:val="24"/>
+                <w:szCs w:val="24"/>
+              </w:rPr>
+              <w:t>C</w:t>
+            </w:r>
+          </w:p>
+        </w:tc>
+        <w:tc>
+          <w:tcPr>
+            <w:tcW w:w="1534" w:type="dxa"/>
+            <w:shd w:val="clear" w:color="auto" w:fill="E7E6E6" w:themeFill="background2"/>
+          </w:tcPr>
+          <w:p>
+            <w:pPr>
+              <w:pStyle w:val="ListParagraph"/>
+              <w:ind w:left="0"/>
+              <w:jc w:val="center"/>
+              <w:rPr>
+                <w:rFonts w:ascii="Times New Roman" w:hAnsi="Times New Roman" w:cs="Times New Roman"/>
+                <w:b/>
+                <w:sz w:val="24"/>
+                <w:szCs w:val="24"/>
+                <w:lang w:val="en-US"/>
+              </w:rPr>
+            </w:pPr>
+            <w:r>
+              <w:rPr>
+                <w:rFonts w:ascii="Times New Roman" w:hAnsi="Times New Roman" w:cs="Times New Roman"/>
+                <w:b/>
+                <w:sz w:val="24"/>
+                <w:szCs w:val="24"/>
+                <w:lang w:val="en-US"/>
+              </w:rPr>
+              <w:t>D</w:t>
+            </w:r>
+          </w:p>
+        </w:tc>
+        <w:tc>
+          <w:tcPr>
+            <w:tcW w:w="1423" w:type="dxa"/>
+            <w:shd w:val="clear" w:color="auto" w:fill="E7E6E6" w:themeFill="background2"/>
+          </w:tcPr>
+          <w:p>
+            <w:pPr>
+              <w:pStyle w:val="ListParagraph"/>
+              <w:ind w:left="0"/>
+              <w:jc w:val="center"/>
+              <w:rPr>
+                <w:rFonts w:ascii="Times New Roman" w:hAnsi="Times New Roman" w:cs="Times New Roman"/>
+                <w:b/>
+                <w:sz w:val="24"/>
+                <w:szCs w:val="24"/>
+                <w:lang w:val="en-US"/>
+              </w:rPr>
+            </w:pPr>
+            <w:r>
+              <w:rPr>
+                <w:rFonts w:ascii="Times New Roman" w:hAnsi="Times New Roman" w:cs="Times New Roman"/>
+                <w:b/>
+                <w:sz w:val="24"/>
+                <w:szCs w:val="24"/>
+                <w:lang w:val="en-US"/>
+              </w:rPr>
+              <w:t>E</w:t>
+            </w:r>
+          </w:p>
+        </w:tc>
+      </w:tr>
+      <w:tr>
+        <w:tc>
+          <w:tcPr>
+            <w:tcW w:w="1535" w:type="dxa"/>
+          </w:tcPr>
+          <w:p>
+            <w:pPr>
+              <w:pStyle w:val="ListParagraph"/>
+              <w:ind w:left="0"/>
+              <w:jc w:val="center"/>
+              <w:rPr>
+                <w:rFonts w:ascii="Times New Roman" w:hAnsi="Times New Roman" w:cs="Times New Roman"/>
+                <w:sz w:val="24"/>
+                <w:szCs w:val="24"/>
+                <w:lang w:val="en-US"/>
+              </w:rPr>
+            </w:pPr>
+            <w:r>
+              <w:rPr>
+                <w:rFonts w:ascii="Times New Roman" w:hAnsi="Times New Roman" w:cs="Times New Roman"/>
+                <w:sz w:val="24"/>
+                <w:szCs w:val="24"/>
+              </w:rPr>
+              <w:t>70% - 100%</w:t>
+            </w:r>
+          </w:p>
+        </w:tc>
+        <w:tc>
+          <w:tcPr>
+            <w:tcW w:w="1508" w:type="dxa"/>
+          </w:tcPr>
+          <w:p>
+            <w:pPr>
+              <w:pStyle w:val="ListParagraph"/>
+              <w:ind w:left="0"/>
+              <w:jc w:val="center"/>
+              <w:rPr>
+                <w:rFonts w:ascii="Times New Roman" w:hAnsi="Times New Roman" w:cs="Times New Roman"/>
+                <w:sz w:val="24"/>
+                <w:szCs w:val="24"/>
+                <w:lang w:val="en-US"/>
+              </w:rPr>
+            </w:pPr>
+            <w:r>
+              <w:rPr>
+                <w:rFonts w:ascii="Times New Roman" w:hAnsi="Times New Roman" w:cs="Times New Roman"/>
+                <w:sz w:val="24"/>
+                <w:szCs w:val="24"/>
+              </w:rPr>
+              <w:t>60% - 69%</w:t>
+            </w:r>
+          </w:p>
+        </w:tc>
+        <w:tc>
+          <w:tcPr>
+            <w:tcW w:w="1508" w:type="dxa"/>
+          </w:tcPr>
+          <w:p>
+            <w:pPr>
+              <w:pStyle w:val="ListParagraph"/>
+              <w:ind w:left="0"/>
+              <w:jc w:val="center"/>
+              <w:rPr>
+                <w:rFonts w:ascii="Times New Roman" w:hAnsi="Times New Roman" w:cs="Times New Roman"/>
+                <w:sz w:val="24"/>
+                <w:szCs w:val="24"/>
+                <w:lang w:val="en-US"/>
+              </w:rPr>
+            </w:pPr>
+            <w:r>
+              <w:rPr>
+                <w:rFonts w:ascii="Times New Roman" w:hAnsi="Times New Roman" w:cs="Times New Roman"/>
+                <w:sz w:val="24"/>
+                <w:szCs w:val="24"/>
+              </w:rPr>
+              <w:t>50% - 59%</w:t>
+            </w:r>
+          </w:p>
+        </w:tc>
+        <w:tc>
+          <w:tcPr>
+            <w:tcW w:w="1508" w:type="dxa"/>
+          </w:tcPr>
+          <w:p>
+            <w:pPr>
+              <w:pStyle w:val="ListParagraph"/>
+              <w:ind w:left="0"/>
+              <w:jc w:val="center"/>
+              <w:rPr>
+                <w:rFonts w:ascii="Times New Roman" w:hAnsi="Times New Roman" w:cs="Times New Roman"/>
+                <w:sz w:val="24"/>
+                <w:szCs w:val="24"/>
+                <w:lang w:val="en-US"/>
+              </w:rPr>
+            </w:pPr>
+            <w:r>
+              <w:rPr>
+                <w:rFonts w:ascii="Times New Roman" w:hAnsi="Times New Roman" w:cs="Times New Roman"/>
+                <w:sz w:val="24"/>
+                <w:szCs w:val="24"/>
+              </w:rPr>
+              <w:t>40% - 49%</w:t>
+            </w:r>
+          </w:p>
+        </w:tc>
+        <w:tc>
+          <w:tcPr>
+            <w:tcW w:w="1534" w:type="dxa"/>
+          </w:tcPr>
+          <w:p>
+            <w:pPr>
+              <w:pStyle w:val="ListParagraph"/>
+              <w:ind w:left="0"/>
+              <w:jc w:val="center"/>
+              <w:rPr>
+                <w:rFonts w:ascii="Times New Roman" w:hAnsi="Times New Roman" w:cs="Times New Roman"/>
+                <w:sz w:val="24"/>
+                <w:szCs w:val="24"/>
+                <w:lang w:val="en-US"/>
+              </w:rPr>
+            </w:pPr>
+            <w:r>
+              <w:rPr>
+                <w:rFonts w:ascii="Times New Roman" w:hAnsi="Times New Roman" w:cs="Times New Roman"/>
+                <w:sz w:val="24"/>
+                <w:szCs w:val="24"/>
+              </w:rPr>
+              <w:t>35% - 39</w:t>
+            </w:r>
+          </w:p>
+        </w:tc>
+        <w:tc>
+          <w:tcPr>
+            <w:tcW w:w="1423" w:type="dxa"/>
+          </w:tcPr>
+          <w:p>
+            <w:pPr>
+              <w:pStyle w:val="ListParagraph"/>
+              <w:ind w:left="0"/>
+              <w:jc w:val="center"/>
+              <w:rPr>
+                <w:rFonts w:ascii="Times New Roman" w:hAnsi="Times New Roman" w:cs="Times New Roman"/>
+                <w:sz w:val="24"/>
+                <w:szCs w:val="24"/>
+              </w:rPr>
+            </w:pPr>
+            <w:r>
+              <w:rPr>
+                <w:rFonts w:ascii="Times New Roman" w:hAnsi="Times New Roman" w:cs="Times New Roman"/>
+                <w:sz w:val="24"/>
+                <w:szCs w:val="24"/>
+              </w:rPr>
+              <w:t>0% - 34%</w:t>
+            </w:r>
+          </w:p>
+        </w:tc>
+      </w:tr>
+    </w:tbl>
     <w:p>
       <w:pPr>
         <w:pStyle w:val="ListParagraph"/>
         <w:ind w:left="0"/>
         <w:rPr>
-          <w:lang w:val="en-US"/>
-        </w:rPr>
-      </w:pPr>
-    </w:p>
-    <w:p>
-      <w:pPr>
-        <w:pStyle w:val="ListParagraph"/>
-        <w:ind w:left="0"/>
-        <w:rPr>
-          <w:lang w:val="en-US"/>
-        </w:rPr>
-      </w:pPr>
-      <w:bookmarkStart w:id="0" w:name="_GoBack"/>
-      <w:bookmarkEnd w:id="0"/>
+          <w:rFonts w:ascii="Times New Roman" w:hAnsi="Times New Roman" w:cs="Times New Roman"/>
+          <w:sz w:val="24"/>
+          <w:szCs w:val="24"/>
+        </w:rPr>
+      </w:pPr>
     </w:p>
     <w:sectPr>
       <w:pgSz w:w="11906" w:h="16838"/>
@@ -1716,6 +2213,25 @@
       <w:contextualSpacing/>
     </w:pPr>
   </w:style>
+  <w:style w:type="table" w:styleId="TableGrid">
+    <w:name w:val="Table Grid"/>
+    <w:basedOn w:val="TableNormal"/>
+    <w:uiPriority w:val="39"/>
+    <w:rsid w:val="00AE44FB"/>
+    <w:pPr>
+      <w:spacing w:after="0" w:line="240" w:lineRule="auto"/>
+    </w:pPr>
+    <w:tblPr>
+      <w:tblBorders>
+        <w:top w:val="single" w:sz="4" w:space="0" w:color="auto"/>
+        <w:left w:val="single" w:sz="4" w:space="0" w:color="auto"/>
+        <w:bottom w:val="single" w:sz="4" w:space="0" w:color="auto"/>
+        <w:right w:val="single" w:sz="4" w:space="0" w:color="auto"/>
+        <w:insideH w:val="single" w:sz="4" w:space="0" w:color="auto"/>
+        <w:insideV w:val="single" w:sz="4" w:space="0" w:color="auto"/>
+      </w:tblBorders>
+    </w:tblPr>
+  </w:style>
 </w:styles>
 </file>
 

</xml_diff>